<commit_message>
Added CSS image slideshow to login page, along with other basic styling. Added a patient addmission form page, backend work for the same is pending.
</commit_message>
<xml_diff>
--- a/Table data.docx
+++ b/Table data.docx
@@ -4918,20 +4918,35 @@
           </w:tcPr>
           <w:p>
             <w:pPr>
-              <w:ind w:left="108"/>
-              <w:rPr>
-                <w:rFonts w:ascii="Calibri" w:eastAsia="Calibri" w:hAnsi="Calibri" w:cs="Calibri"/>
-                <w:sz w:val="24"/>
-                <w:lang w:eastAsia="en-IN"/>
-              </w:rPr>
-            </w:pPr>
-            <w:r>
-              <w:rPr>
-                <w:rFonts w:ascii="Calibri" w:eastAsia="Calibri" w:hAnsi="Calibri" w:cs="Calibri"/>
-                <w:sz w:val="24"/>
-                <w:lang w:eastAsia="en-IN"/>
-              </w:rPr>
-              <w:t>NUMBER (10)</w:t>
+              <w:rPr>
+                <w:rFonts w:ascii="Calibri" w:eastAsia="Calibri" w:hAnsi="Calibri" w:cs="Calibri"/>
+                <w:sz w:val="24"/>
+                <w:lang w:eastAsia="en-IN"/>
+              </w:rPr>
+            </w:pPr>
+            <w:r>
+              <w:rPr>
+                <w:rFonts w:ascii="Calibri" w:eastAsia="Calibri" w:hAnsi="Calibri" w:cs="Calibri"/>
+                <w:sz w:val="24"/>
+                <w:lang w:eastAsia="en-IN"/>
+              </w:rPr>
+              <w:t xml:space="preserve"> VARCHAR</w:t>
+            </w:r>
+            <w:r>
+              <w:rPr>
+                <w:rFonts w:ascii="Calibri" w:eastAsia="Calibri" w:hAnsi="Calibri" w:cs="Calibri"/>
+                <w:sz w:val="24"/>
+                <w:lang w:eastAsia="en-IN"/>
+              </w:rPr>
+              <w:t xml:space="preserve"> </w:t>
+            </w:r>
+            <w:r>
+              <w:rPr>
+                <w:rFonts w:ascii="Calibri" w:eastAsia="Calibri" w:hAnsi="Calibri" w:cs="Calibri"/>
+                <w:sz w:val="24"/>
+                <w:lang w:eastAsia="en-IN"/>
+              </w:rPr>
+              <w:t>(10)</w:t>
             </w:r>
           </w:p>
         </w:tc>
@@ -6899,7 +6914,15 @@
     </w:p>
     <w:p>
       <w:r>
-        <w:t>gender char(1) check(gender in('M','m','F','f')),</w:t>
+        <w:t>gender char(1) check(gender in('M','m','F','f'))</w:t>
+      </w:r>
+      <w:r>
+        <w:t xml:space="preserve"> not null</w:t>
+      </w:r>
+      <w:bookmarkStart w:id="0" w:name="_GoBack"/>
+      <w:bookmarkEnd w:id="0"/>
+      <w:r>
+        <w:t>,</w:t>
       </w:r>
     </w:p>
     <w:p>
@@ -7069,7 +7092,13 @@
     </w:p>
     <w:p>
       <w:r>
-        <w:t>acc_contact number(10) default null,</w:t>
+        <w:t xml:space="preserve">acc_contact </w:t>
+      </w:r>
+      <w:r>
+        <w:t>varchar</w:t>
+      </w:r>
+      <w:r>
+        <w:t>(10) default null,</w:t>
       </w:r>
     </w:p>
     <w:p>
@@ -7106,52 +7135,64 @@
     </w:p>
     <w:p>
       <w:r>
+        <w:t>patient_id varchar(25) references patient(patient_id)</w:t>
+      </w:r>
+      <w:r>
+        <w:t xml:space="preserve"> not null</w:t>
+      </w:r>
+      <w:r>
+        <w:t>,</w:t>
+      </w:r>
+    </w:p>
+    <w:p>
+      <w:r>
+        <w:t>doctor_id varchar(15) references employee(employee_id),</w:t>
+      </w:r>
+    </w:p>
+    <w:p>
+      <w:r>
+        <w:t>nurse_id varchar(10) references employee(employee_id),</w:t>
+      </w:r>
+    </w:p>
+    <w:p>
+      <w:r>
+        <w:t>admission_date date not null</w:t>
+      </w:r>
+    </w:p>
+    <w:p/>
+    <w:p>
+      <w:r>
+        <w:t>);</w:t>
+      </w:r>
+    </w:p>
+    <w:p/>
+    <w:p>
+      <w:r>
+        <w:t xml:space="preserve">BILL DETAILS </w:t>
+      </w:r>
+    </w:p>
+    <w:p>
+      <w:r>
+        <w:t>create table bill_details(</w:t>
+      </w:r>
+    </w:p>
+    <w:p>
+      <w:r>
+        <w:t>bill_no varchar(15) primary key,</w:t>
+      </w:r>
+    </w:p>
+    <w:p>
+      <w:r>
+        <w:t>bill_date date not null,</w:t>
+      </w:r>
+    </w:p>
+    <w:p>
+      <w:r>
         <w:t>patient_id varchar(25) references patient(patient_id),</w:t>
       </w:r>
     </w:p>
     <w:p>
       <w:r>
-        <w:t>doctor_id varchar(15) references employee(employee_id),</w:t>
-      </w:r>
-    </w:p>
-    <w:p>
-      <w:r>
-        <w:t>admission_date date not null</w:t>
-      </w:r>
-    </w:p>
-    <w:p>
-      <w:r>
-        <w:t>);</w:t>
-      </w:r>
-    </w:p>
-    <w:p/>
-    <w:p>
-      <w:r>
-        <w:t xml:space="preserve">BILL DETAILS </w:t>
-      </w:r>
-    </w:p>
-    <w:p>
-      <w:r>
-        <w:t>create table bill_details(</w:t>
-      </w:r>
-    </w:p>
-    <w:p>
-      <w:r>
-        <w:t>bill_no varchar(15) primary key,</w:t>
-      </w:r>
-    </w:p>
-    <w:p>
-      <w:r>
-        <w:t>bill_date date not null,</w:t>
-      </w:r>
-    </w:p>
-    <w:p>
-      <w:r>
-        <w:t>patient_id varchar(25) references patient(patient_id),</w:t>
-      </w:r>
-    </w:p>
-    <w:p>
-      <w:r>
         <w:t>admission_date date not null,</w:t>
       </w:r>
     </w:p>
@@ -7172,6 +7213,7 @@
     </w:p>
     <w:p>
       <w:r>
+        <w:lastRenderedPageBreak/>
         <w:t>report_fees number(10) not null,</w:t>
       </w:r>
     </w:p>
@@ -7182,7 +7224,6 @@
     </w:p>
     <w:p>
       <w:r>
-        <w:lastRenderedPageBreak/>
         <w:t>total_amount number(10) not null</w:t>
       </w:r>
     </w:p>
@@ -7238,7 +7279,7 @@
       </w:r>
     </w:p>
     <w:p>
-      <w:bookmarkStart w:id="0" w:name="_Hlk23360363"/>
+      <w:bookmarkStart w:id="1" w:name="_Hlk23360363"/>
       <w:r>
         <w:t>insert into employee values(</w:t>
       </w:r>
@@ -7258,371 +7299,421 @@
         <w:t>‘</w:t>
       </w:r>
       <w:r>
+        <w:t>93</w:t>
+      </w:r>
+      <w:r>
+        <w:t>-</w:t>
+      </w:r>
+      <w:r>
+        <w:t>10-</w:t>
+      </w:r>
+      <w:r>
+        <w:t>19</w:t>
+      </w:r>
+      <w:r>
+        <w:t xml:space="preserve">’, </w:t>
+      </w:r>
+      <w:r>
+        <w:t>‘</w:t>
+      </w:r>
+      <w:r>
+        <w:t>987654321</w:t>
+      </w:r>
+      <w:r>
+        <w:t>0</w:t>
+      </w:r>
+      <w:r>
+        <w:t>’</w:t>
+      </w:r>
+      <w:r>
+        <w:t>,‘</w:t>
+      </w:r>
+      <w:r>
+        <w:t>F’,80000, ‘Nurse’,</w:t>
+      </w:r>
+      <w:r>
+        <w:t>3</w:t>
+      </w:r>
+      <w:r>
+        <w:t>);</w:t>
+      </w:r>
+    </w:p>
+    <w:p>
+      <w:r>
+        <w:t>insert into employee values(</w:t>
+      </w:r>
+      <w:r>
+        <w:t>‘</w:t>
+      </w:r>
+      <w:r>
+        <w:t>102</w:t>
+      </w:r>
+      <w:r>
+        <w:t>’</w:t>
+      </w:r>
+      <w:r>
+        <w:t>,‘Aditya Menon’, ‘Rohtak’, ‘</w:t>
+      </w:r>
+      <w:r>
+        <w:t>91</w:t>
+      </w:r>
+      <w:r>
+        <w:t>-01-</w:t>
+      </w:r>
+      <w:r>
+        <w:t>20</w:t>
+      </w:r>
+      <w:r>
+        <w:t xml:space="preserve">’, </w:t>
+      </w:r>
+      <w:r>
+        <w:t>‘773801488</w:t>
+      </w:r>
+      <w:r>
+        <w:t>4</w:t>
+      </w:r>
+      <w:r>
+        <w:t>’</w:t>
+      </w:r>
+      <w:r>
+        <w:t>,’</w:t>
+      </w:r>
+      <w:r>
+        <w:t>M</w:t>
+      </w:r>
+      <w:r>
+        <w:t>’,100000, ‘Manager’,</w:t>
+      </w:r>
+      <w:r>
         <w:t>1</w:t>
       </w:r>
       <w:r>
+        <w:t>);</w:t>
+      </w:r>
+    </w:p>
+    <w:p>
+      <w:r>
+        <w:t>insert into employee values(</w:t>
+      </w:r>
+      <w:r>
+        <w:t>‘</w:t>
+      </w:r>
+      <w:r>
+        <w:t>103</w:t>
+      </w:r>
+      <w:r>
+        <w:t>’</w:t>
+      </w:r>
+      <w:r>
+        <w:t>,‘Shivang Dogra’,</w:t>
+      </w:r>
+      <w:r>
+        <w:t xml:space="preserve"> </w:t>
+      </w:r>
+      <w:r>
+        <w:t>‘Gurgaon’, ‘</w:t>
+      </w:r>
+      <w:r>
+        <w:t>82</w:t>
+      </w:r>
+      <w:r>
+        <w:t>-04-</w:t>
+      </w:r>
+      <w:r>
+        <w:t>1</w:t>
+      </w:r>
+      <w:r>
+        <w:t>2</w:t>
+      </w:r>
+      <w:r>
+        <w:t>’,</w:t>
+      </w:r>
+      <w:r>
+        <w:t>’</w:t>
+      </w:r>
+      <w:r>
+        <w:t>2345678901</w:t>
+      </w:r>
+      <w:r>
+        <w:t>’</w:t>
+      </w:r>
+      <w:r>
+        <w:t>,’M’, 150000, ‘Doctor’,</w:t>
+      </w:r>
+      <w:r>
+        <w:t>4</w:t>
+      </w:r>
+      <w:r>
+        <w:t>);</w:t>
+      </w:r>
+    </w:p>
+    <w:p>
+      <w:r>
+        <w:t>insert into employee values(</w:t>
+      </w:r>
+      <w:r>
+        <w:t>‘</w:t>
+      </w:r>
+      <w:r>
+        <w:t>104</w:t>
+      </w:r>
+      <w:r>
+        <w:t>’</w:t>
+      </w:r>
+      <w:r>
+        <w:t>,‘Charik Goyal’, ‘Narwana’, ‘</w:t>
+      </w:r>
+      <w:r>
+        <w:t>89</w:t>
+      </w:r>
+      <w:r>
+        <w:t>-07-</w:t>
+      </w:r>
+      <w:r>
+        <w:t>30</w:t>
+      </w:r>
+      <w:r>
+        <w:t xml:space="preserve">’, </w:t>
+      </w:r>
+      <w:r>
+        <w:t>‘</w:t>
+      </w:r>
+      <w:r>
+        <w:t>2341567890</w:t>
+      </w:r>
+      <w:r>
+        <w:t>’</w:t>
+      </w:r>
+      <w:r>
+        <w:t>,’M’, 350000, ‘Doctor’,</w:t>
+      </w:r>
+      <w:r>
+        <w:t>4</w:t>
+      </w:r>
+      <w:r>
+        <w:t>);</w:t>
+      </w:r>
+    </w:p>
+    <w:p>
+      <w:r>
+        <w:t>insert into employee values(</w:t>
+      </w:r>
+      <w:r>
+        <w:t>‘</w:t>
+      </w:r>
+      <w:r>
+        <w:t>105</w:t>
+      </w:r>
+      <w:r>
+        <w:t>’</w:t>
+      </w:r>
+      <w:r>
+        <w:t>,‘Muskaan Patel’,</w:t>
+      </w:r>
+      <w:r>
+        <w:t xml:space="preserve"> </w:t>
+      </w:r>
+      <w:r>
+        <w:t>’Surat’, ‘</w:t>
+      </w:r>
+      <w:r>
+        <w:t>02</w:t>
+      </w:r>
+      <w:r>
+        <w:t>-04-</w:t>
+      </w:r>
+      <w:r>
+        <w:t>27</w:t>
+      </w:r>
+      <w:r>
+        <w:t>’,</w:t>
+      </w:r>
+      <w:r>
+        <w:t>’</w:t>
+      </w:r>
+      <w:r>
+        <w:t>2356789170</w:t>
+      </w:r>
+      <w:r>
+        <w:t>’</w:t>
+      </w:r>
+      <w:r>
+        <w:t>,’F’,100000, ‘Receptionist’,</w:t>
+      </w:r>
+      <w:r>
+        <w:t>2</w:t>
+      </w:r>
+      <w:r>
+        <w:t>);</w:t>
+      </w:r>
+    </w:p>
+    <w:p>
+      <w:r>
+        <w:t>insert into employee values(</w:t>
+      </w:r>
+      <w:r>
+        <w:t>‘</w:t>
+      </w:r>
+      <w:r>
+        <w:t>106</w:t>
+      </w:r>
+      <w:r>
+        <w:t>’</w:t>
+      </w:r>
+      <w:r>
+        <w:t>,‘Prathyusha</w:t>
+      </w:r>
+      <w:r>
+        <w:t xml:space="preserve"> YDSS</w:t>
+      </w:r>
+      <w:r>
+        <w:t>’,</w:t>
+      </w:r>
+      <w:r>
+        <w:t xml:space="preserve"> </w:t>
+      </w:r>
+      <w:r>
+        <w:t>’Hyderabad’, ’</w:t>
+      </w:r>
+      <w:r>
+        <w:t>93</w:t>
+      </w:r>
+      <w:r>
+        <w:t>-10-</w:t>
+      </w:r>
+      <w:r>
+        <w:t>20</w:t>
+      </w:r>
+      <w:r>
+        <w:t xml:space="preserve">’, </w:t>
+      </w:r>
+      <w:r>
+        <w:t>‘</w:t>
+      </w:r>
+      <w:r>
+        <w:t>1234567687</w:t>
+      </w:r>
+      <w:r>
+        <w:t>’</w:t>
+      </w:r>
+      <w:r>
+        <w:t>,’F’, 100000, ‘Pharmacist’,</w:t>
+      </w:r>
+      <w:r>
+        <w:t>5</w:t>
+      </w:r>
+      <w:r>
+        <w:t>);</w:t>
+      </w:r>
+    </w:p>
+    <w:bookmarkEnd w:id="1"/>
+    <w:p>
+      <w:r>
+        <w:t>insert into employee values(‘10</w:t>
+      </w:r>
+      <w:r>
+        <w:t>7</w:t>
+      </w:r>
+      <w:r>
+        <w:t>’,‘Shamita Lal’, ‘Ooty’, ’</w:t>
+      </w:r>
+      <w:r>
+        <w:t>92</w:t>
+      </w:r>
+      <w:r>
+        <w:t>-07-</w:t>
+      </w:r>
+      <w:r>
+        <w:t>07</w:t>
+      </w:r>
+      <w:r>
+        <w:t>’, ‘2340567</w:t>
+      </w:r>
+      <w:r>
+        <w:t>11</w:t>
+      </w:r>
+      <w:r>
+        <w:t>0’,’F’, 420000, ‘Doctor’,4);</w:t>
+      </w:r>
+    </w:p>
+    <w:p>
+      <w:r>
+        <w:t>insert into employee values(‘10</w:t>
+      </w:r>
+      <w:r>
+        <w:t>8</w:t>
+      </w:r>
+      <w:r>
+        <w:t>’,‘Shweta Tiwari, ‘Jaipur’, ‘</w:t>
+      </w:r>
+      <w:r>
+        <w:t>88</w:t>
+      </w:r>
+      <w:r>
+        <w:t>-10-</w:t>
+      </w:r>
+      <w:r>
+        <w:t>19</w:t>
+      </w:r>
+      <w:r>
+        <w:t>’, ‘234050089</w:t>
+      </w:r>
+      <w:r>
+        <w:t>1</w:t>
+      </w:r>
+      <w:r>
+        <w:t>’,’F’, 150000, ‘Doctor’,4);</w:t>
+      </w:r>
+    </w:p>
+    <w:p>
+      <w:r>
+        <w:t>insert into employee values(‘10</w:t>
+      </w:r>
+      <w:r>
         <w:t>9</w:t>
       </w:r>
       <w:r>
+        <w:t>’,‘Rohit Sippy’, ‘Amritsar’, ‘</w:t>
+      </w:r>
+      <w:r>
+        <w:t>89</w:t>
+      </w:r>
+      <w:r>
+        <w:t>-05-</w:t>
+      </w:r>
+      <w:r>
+        <w:t>05</w:t>
+      </w:r>
+      <w:r>
+        <w:t>’, ‘2340567890’,’M’, 400000, ‘Doctor’,4);</w:t>
+      </w:r>
+    </w:p>
+    <w:p>
+      <w:r>
+        <w:t>insert into employee values(‘110’,‘Deepika Padukone’, ‘Chennai’, ‘</w:t>
+      </w:r>
+      <w:r>
+        <w:t>87</w:t>
+      </w:r>
+      <w:r>
+        <w:t>-05-</w:t>
+      </w:r>
+      <w:r>
+        <w:t>25</w:t>
+      </w:r>
+      <w:r>
+        <w:t>’, ‘2340561120’,’F’, 350000, ‘Doctor’,4);</w:t>
+      </w:r>
+    </w:p>
+    <w:p>
+      <w:r>
+        <w:t>insert into employee values('111','Jane Doe','Bangalore','98-03</w:t>
+      </w:r>
+      <w:r>
         <w:t>-</w:t>
       </w:r>
       <w:r>
-        <w:t>10-</w:t>
-      </w:r>
-      <w:r>
-        <w:t>9</w:t>
-      </w:r>
-      <w:r>
-        <w:t>3</w:t>
-      </w:r>
-      <w:r>
-        <w:t xml:space="preserve">’, </w:t>
-      </w:r>
-      <w:r>
-        <w:t>‘</w:t>
-      </w:r>
-      <w:r>
-        <w:t>987654321</w:t>
-      </w:r>
-      <w:r>
-        <w:t>0</w:t>
-      </w:r>
-      <w:r>
-        <w:t>’</w:t>
-      </w:r>
-      <w:r>
-        <w:t>,‘</w:t>
-      </w:r>
-      <w:r>
-        <w:t>F’,80000, ‘Nurse’,</w:t>
-      </w:r>
-      <w:r>
-        <w:t>3</w:t>
-      </w:r>
-      <w:r>
-        <w:t>);</w:t>
-      </w:r>
-    </w:p>
-    <w:p>
-      <w:r>
-        <w:t>insert into employee values(</w:t>
-      </w:r>
-      <w:r>
-        <w:t>‘</w:t>
-      </w:r>
-      <w:r>
-        <w:t>102</w:t>
-      </w:r>
-      <w:r>
-        <w:t>’</w:t>
-      </w:r>
-      <w:r>
-        <w:t>,‘Aditya Menon’, ‘Rohtak’, ‘</w:t>
-      </w:r>
-      <w:r>
-        <w:t>20-01-</w:t>
-      </w:r>
-      <w:r>
-        <w:t>91</w:t>
-      </w:r>
-      <w:r>
-        <w:t xml:space="preserve">’, </w:t>
-      </w:r>
-      <w:r>
-        <w:t>‘7738014883’</w:t>
-      </w:r>
-      <w:r>
-        <w:t>,’</w:t>
-      </w:r>
-      <w:r>
-        <w:t>M</w:t>
-      </w:r>
-      <w:r>
-        <w:t>’,100000, ‘Manager’,</w:t>
-      </w:r>
-      <w:r>
-        <w:t>1</w:t>
-      </w:r>
-      <w:r>
-        <w:t>);</w:t>
-      </w:r>
-    </w:p>
-    <w:p>
-      <w:r>
-        <w:t>insert into employee values(</w:t>
-      </w:r>
-      <w:r>
-        <w:t>‘</w:t>
-      </w:r>
-      <w:r>
-        <w:t>103</w:t>
-      </w:r>
-      <w:r>
-        <w:t>’</w:t>
-      </w:r>
-      <w:r>
-        <w:t>,‘Shivang Dogra’,</w:t>
-      </w:r>
-      <w:r>
-        <w:t xml:space="preserve"> </w:t>
-      </w:r>
-      <w:r>
-        <w:t>‘Gurgaon’, ‘</w:t>
-      </w:r>
-      <w:r>
-        <w:t>1</w:t>
-      </w:r>
-      <w:r>
-        <w:t>2</w:t>
-      </w:r>
-      <w:r>
-        <w:t>-04-</w:t>
-      </w:r>
-      <w:r>
-        <w:t>8</w:t>
-      </w:r>
-      <w:r>
-        <w:t>2</w:t>
-      </w:r>
-      <w:r>
-        <w:t>’,</w:t>
-      </w:r>
-      <w:r>
-        <w:t>’</w:t>
-      </w:r>
-      <w:r>
-        <w:t>2345678901</w:t>
-      </w:r>
-      <w:r>
-        <w:t>’</w:t>
-      </w:r>
-      <w:r>
-        <w:t>,’M’, 150000, ‘Doctor’,</w:t>
-      </w:r>
-      <w:r>
-        <w:t>4</w:t>
-      </w:r>
-      <w:r>
-        <w:t>);</w:t>
-      </w:r>
-    </w:p>
-    <w:p>
-      <w:r>
-        <w:t>insert into employee values(</w:t>
-      </w:r>
-      <w:r>
-        <w:t>‘</w:t>
-      </w:r>
-      <w:r>
-        <w:t>104</w:t>
-      </w:r>
-      <w:r>
-        <w:t>’</w:t>
-      </w:r>
-      <w:r>
-        <w:t>,‘Charik Goyal’, ‘Narwana’, ‘</w:t>
-      </w:r>
-      <w:r>
-        <w:t>30</w:t>
-      </w:r>
-      <w:r>
-        <w:t>-07-8</w:t>
-      </w:r>
-      <w:r>
-        <w:t>9</w:t>
-      </w:r>
-      <w:r>
-        <w:t xml:space="preserve">’, </w:t>
-      </w:r>
-      <w:r>
-        <w:t>‘</w:t>
-      </w:r>
-      <w:r>
-        <w:t>2341567890</w:t>
-      </w:r>
-      <w:r>
-        <w:t>’</w:t>
-      </w:r>
-      <w:r>
-        <w:t>,’M’, 350000, ‘Doctor’,</w:t>
-      </w:r>
-      <w:r>
-        <w:t>4</w:t>
-      </w:r>
-      <w:r>
-        <w:t>);</w:t>
-      </w:r>
-    </w:p>
-    <w:p>
-      <w:r>
-        <w:t>insert into employee values(</w:t>
-      </w:r>
-      <w:r>
-        <w:t>‘</w:t>
-      </w:r>
-      <w:r>
-        <w:t>105</w:t>
-      </w:r>
-      <w:r>
-        <w:t>’</w:t>
-      </w:r>
-      <w:r>
-        <w:t>,‘Muskaan Patel’,</w:t>
-      </w:r>
-      <w:r>
-        <w:t xml:space="preserve"> </w:t>
-      </w:r>
-      <w:r>
-        <w:t>’Surat’, ‘2</w:t>
-      </w:r>
-      <w:r>
-        <w:t>7</w:t>
-      </w:r>
-      <w:r>
-        <w:t>-04-</w:t>
-      </w:r>
-      <w:r>
-        <w:t>0</w:t>
-      </w:r>
-      <w:r>
-        <w:t>2</w:t>
-      </w:r>
-      <w:r>
-        <w:t>’,</w:t>
-      </w:r>
-      <w:r>
-        <w:t>’</w:t>
-      </w:r>
-      <w:r>
-        <w:t>2356789170</w:t>
-      </w:r>
-      <w:r>
-        <w:t>’</w:t>
-      </w:r>
-      <w:r>
-        <w:t>,’F’,100000, ‘Receptionist’,</w:t>
-      </w:r>
-      <w:r>
-        <w:t>2</w:t>
-      </w:r>
-      <w:r>
-        <w:t>);</w:t>
-      </w:r>
-    </w:p>
-    <w:p>
-      <w:r>
-        <w:t>insert into employee values(</w:t>
-      </w:r>
-      <w:r>
-        <w:t>‘</w:t>
-      </w:r>
-      <w:r>
-        <w:t>106</w:t>
-      </w:r>
-      <w:r>
-        <w:t>’</w:t>
-      </w:r>
-      <w:r>
-        <w:t>,‘Prathyusha</w:t>
-      </w:r>
-      <w:r>
-        <w:t xml:space="preserve"> YDSS</w:t>
-      </w:r>
-      <w:r>
-        <w:t>’,</w:t>
-      </w:r>
-      <w:r>
-        <w:t xml:space="preserve"> </w:t>
-      </w:r>
-      <w:r>
-        <w:t>’Hyderabad’, ’</w:t>
-      </w:r>
-      <w:r>
-        <w:t>20</w:t>
-      </w:r>
-      <w:r>
-        <w:t xml:space="preserve"> </w:t>
-      </w:r>
-      <w:r>
-        <w:t>-10-</w:t>
-      </w:r>
-      <w:r>
-        <w:t>9</w:t>
-      </w:r>
-      <w:r>
-        <w:t>3</w:t>
-      </w:r>
-      <w:r>
-        <w:t xml:space="preserve">’, </w:t>
-      </w:r>
-      <w:r>
-        <w:t>‘</w:t>
-      </w:r>
-      <w:r>
-        <w:t>1234567687</w:t>
-      </w:r>
-      <w:r>
-        <w:t>’</w:t>
-      </w:r>
-      <w:r>
-        <w:t>,’F’, 100000, ‘Pharmacists’,</w:t>
-      </w:r>
-      <w:r>
-        <w:t>5</w:t>
-      </w:r>
-      <w:r>
-        <w:t>);</w:t>
-      </w:r>
-    </w:p>
-    <w:bookmarkEnd w:id="0"/>
-    <w:p>
-      <w:r>
-        <w:t>insert into employee values(‘10</w:t>
-      </w:r>
-      <w:r>
-        <w:t>7</w:t>
-      </w:r>
-      <w:r>
-        <w:t>’,‘Shamita Lal’, ‘Ooty’, ’07-07-92’, ‘2340567</w:t>
-      </w:r>
-      <w:r>
-        <w:t>11</w:t>
-      </w:r>
-      <w:r>
-        <w:t>0’,’F’, 420000, ‘Doctor’,4);</w:t>
-      </w:r>
-    </w:p>
-    <w:p>
-      <w:r>
-        <w:t>insert into employee values(‘10</w:t>
-      </w:r>
-      <w:r>
-        <w:t>8</w:t>
-      </w:r>
-      <w:r>
-        <w:t>’,‘Shweta Tiwari, ‘Jaipur’, ‘19-10-88’, ‘234050089</w:t>
-      </w:r>
-      <w:r>
-        <w:t>1</w:t>
-      </w:r>
-      <w:r>
-        <w:t>’,’F’, 150000, ‘Doctor’,4);</w:t>
-      </w:r>
-    </w:p>
-    <w:p>
-      <w:r>
-        <w:t>insert into employee values(‘10</w:t>
-      </w:r>
-      <w:r>
-        <w:t>9</w:t>
-      </w:r>
-      <w:r>
-        <w:t>’,‘Rohit Sippy’, ‘Amritsar’, ‘05-05-89’, ‘2340567890’,’M’, 400000, ‘Doctor’,4);</w:t>
-      </w:r>
-    </w:p>
-    <w:p>
-      <w:r>
-        <w:t>insert into employee values(‘110’,‘Deepika Padukone’, ‘Chennair’, ‘25-05-87’, ‘2340561120’,’F’, 350000, ‘Doctor’,4);</w:t>
+        <w:t>14','7788994455','F',75000,'Nurse',3);</w:t>
       </w:r>
     </w:p>
     <w:p/>
@@ -7723,6 +7814,7 @@
     </w:p>
     <w:p>
       <w:r>
+        <w:lastRenderedPageBreak/>
         <w:t>insert into patient values(‘1033’,’Shivani</w:t>
       </w:r>
       <w:r>
@@ -7828,7 +7920,6 @@
     </w:p>
     <w:p>
       <w:r>
-        <w:lastRenderedPageBreak/>
         <w:t>insert into patient values(‘1066’,’Preeti</w:t>
       </w:r>
       <w:r>
@@ -7876,7 +7967,7 @@
           <w:bCs/>
         </w:rPr>
       </w:pPr>
-      <w:bookmarkStart w:id="1" w:name="_Hlk23360794"/>
+      <w:bookmarkStart w:id="2" w:name="_Hlk23360794"/>
       <w:r>
         <w:rPr>
           <w:b/>
@@ -7885,10 +7976,16 @@
         <w:t>DOCTORS</w:t>
       </w:r>
     </w:p>
-    <w:bookmarkEnd w:id="1"/>
-    <w:p>
-      <w:r>
-        <w:t>insert into doctor values(‘103’,’Shivang Dogra’,’Phycisian’);</w:t>
+    <w:bookmarkEnd w:id="2"/>
+    <w:p>
+      <w:r>
+        <w:t xml:space="preserve">insert into doctor values(‘103’,’Shivang </w:t>
+      </w:r>
+      <w:r>
+        <w:t>Dogra’, ‘Physician</w:t>
+      </w:r>
+      <w:r>
+        <w:t>’);</w:t>
       </w:r>
     </w:p>
     <w:p>
@@ -7912,7 +8009,7 @@
       </w:r>
     </w:p>
     <w:p>
-      <w:bookmarkStart w:id="2" w:name="_Hlk23361518"/>
+      <w:bookmarkStart w:id="3" w:name="_Hlk23361518"/>
       <w:r>
         <w:t>insert into doctor values(‘110’,’Deepika</w:t>
       </w:r>
@@ -7926,10 +8023,13 @@
         <w:t xml:space="preserve"> ’</w:t>
       </w:r>
       <w:r>
-        <w:t>Surgeon’);</w:t>
-      </w:r>
-    </w:p>
-    <w:bookmarkEnd w:id="2"/>
+        <w:t>Neurologist</w:t>
+      </w:r>
+      <w:r>
+        <w:t>’);</w:t>
+      </w:r>
+    </w:p>
+    <w:bookmarkEnd w:id="3"/>
     <w:p/>
     <w:p>
       <w:pPr>
@@ -8089,6 +8189,7 @@
     </w:p>
     <w:p>
       <w:r>
+        <w:lastRenderedPageBreak/>
         <w:t>Insert into medical</w:t>
       </w:r>
       <w:r>
@@ -8144,7 +8245,6 @@
           <w:b/>
           <w:bCs/>
         </w:rPr>
-        <w:lastRenderedPageBreak/>
         <w:t>ROOM</w:t>
       </w:r>
     </w:p>
@@ -8227,7 +8327,19 @@
         <w:t xml:space="preserve"> Agrawal</w:t>
       </w:r>
       <w:r>
-        <w:t>’,’kampoo lashkar gwalior’,’27-11-96’,’8889835825’,’</w:t>
+        <w:t>’,’kampoo lashkar gwalior’,’</w:t>
+      </w:r>
+      <w:r>
+        <w:t>96</w:t>
+      </w:r>
+      <w:r>
+        <w:t>-11-</w:t>
+      </w:r>
+      <w:r>
+        <w:t>27</w:t>
+      </w:r>
+      <w:r>
+        <w:t>’,’8889835825’,’</w:t>
       </w:r>
       <w:r>
         <w:t>M</w:t>
@@ -8264,7 +8376,19 @@
         <w:t xml:space="preserve"> Jain</w:t>
       </w:r>
       <w:r>
-        <w:t>’,’janakganj  amritsar ’,’06-02-69’,’9827671701’,’</w:t>
+        <w:t>’,’janakganj  amritsar ’,’</w:t>
+      </w:r>
+      <w:r>
+        <w:t>69</w:t>
+      </w:r>
+      <w:r>
+        <w:t>-02-</w:t>
+      </w:r>
+      <w:r>
+        <w:t>06</w:t>
+      </w:r>
+      <w:r>
+        <w:t>’,’9827671701’,’</w:t>
       </w:r>
       <w:r>
         <w:t>F</w:t>
@@ -8301,13 +8425,31 @@
         <w:t xml:space="preserve"> Mangla</w:t>
       </w:r>
       <w:r>
-        <w:t>’,’rajapark  jaipur’,’27-09-76’,’8889835825’,’</w:t>
+        <w:t>’,’rajapark  jaipur’,’</w:t>
+      </w:r>
+      <w:r>
+        <w:t>76</w:t>
+      </w:r>
+      <w:r>
+        <w:t>-09-</w:t>
+      </w:r>
+      <w:r>
+        <w:t>27</w:t>
+      </w:r>
+      <w:r>
+        <w:t>’,’88</w:t>
+      </w:r>
+      <w:r>
+        <w:t>89887541</w:t>
+      </w:r>
+      <w:r>
+        <w:t>’,’</w:t>
       </w:r>
       <w:r>
         <w:t>M</w:t>
       </w:r>
       <w:r>
-        <w:t>’,’farther’);</w:t>
+        <w:t>’,’father’);</w:t>
       </w:r>
     </w:p>
     <w:p>
@@ -8338,7 +8480,19 @@
         <w:t xml:space="preserve"> Jha</w:t>
       </w:r>
       <w:r>
-        <w:t>’,’borivali mumbai’,’20-12-86’,’8768835825’,’</w:t>
+        <w:t>’,’borivali mumbai’,’</w:t>
+      </w:r>
+      <w:r>
+        <w:t>86</w:t>
+      </w:r>
+      <w:r>
+        <w:t>-12-</w:t>
+      </w:r>
+      <w:r>
+        <w:t>20</w:t>
+      </w:r>
+      <w:r>
+        <w:t>’,’8768835825’,’</w:t>
       </w:r>
       <w:r>
         <w:t>M</w:t>
@@ -8368,28 +8522,218 @@
     </w:p>
     <w:p>
       <w:r>
-        <w:t>insert into attended_by values(‘1011’,’102’,’21-03-16’);</w:t>
-      </w:r>
-    </w:p>
-    <w:p>
-      <w:r>
-        <w:t>insert into attended_by values(‘1022’,’103’,’02-04-16’);</w:t>
-      </w:r>
-    </w:p>
-    <w:p>
-      <w:r>
-        <w:t>insert into attended_by values(‘1033’,’105’,’07-05-1</w:t>
+        <w:t>insert into attended_by values(‘10</w:t>
+      </w:r>
+      <w:r>
+        <w:t>1</w:t>
+      </w:r>
+      <w:r>
+        <w:t>1’,’10</w:t>
+      </w:r>
+      <w:r>
+        <w:t>3</w:t>
+      </w:r>
+      <w:r>
+        <w:t>’,</w:t>
+      </w:r>
+      <w:r>
+        <w:t>’101’,</w:t>
+      </w:r>
+      <w:r>
+        <w:t>’</w:t>
+      </w:r>
+      <w:r>
+        <w:t>16-</w:t>
+      </w:r>
+      <w:r>
+        <w:t>03-</w:t>
+      </w:r>
+      <w:r>
+        <w:t>21</w:t>
+      </w:r>
+      <w:r>
+        <w:t>’);</w:t>
+      </w:r>
+    </w:p>
+    <w:p>
+      <w:r>
+        <w:t>insert into attended_by values(‘10</w:t>
+      </w:r>
+      <w:r>
+        <w:t>2</w:t>
+      </w:r>
+      <w:r>
+        <w:t>2’,’10</w:t>
+      </w:r>
+      <w:r>
+        <w:t>4</w:t>
+      </w:r>
+      <w:r>
+        <w:t>’,</w:t>
+      </w:r>
+      <w:r>
+        <w:t xml:space="preserve"> </w:t>
+      </w:r>
+      <w:r>
+        <w:t>’1</w:t>
+      </w:r>
+      <w:r>
+        <w:t>1</w:t>
+      </w:r>
+      <w:r>
+        <w:t>1’,</w:t>
+      </w:r>
+      <w:r>
+        <w:t>’</w:t>
+      </w:r>
+      <w:r>
+        <w:t>16</w:t>
+      </w:r>
+      <w:r>
+        <w:t>-04-</w:t>
+      </w:r>
+      <w:r>
+        <w:t>02</w:t>
+      </w:r>
+      <w:r>
+        <w:t>’);</w:t>
+      </w:r>
+    </w:p>
+    <w:p>
+      <w:r>
+        <w:t>insert into attended_by values(‘10</w:t>
+      </w:r>
+      <w:r>
+        <w:t>3</w:t>
+      </w:r>
+      <w:r>
+        <w:t>3’,’10</w:t>
       </w:r>
       <w:r>
         <w:t>7</w:t>
       </w:r>
       <w:r>
+        <w:t>’,</w:t>
+      </w:r>
+      <w:r>
+        <w:t xml:space="preserve"> </w:t>
+      </w:r>
+      <w:r>
+        <w:t>’101’,</w:t>
+      </w:r>
+      <w:r>
+        <w:t>’</w:t>
+      </w:r>
+      <w:r>
+        <w:t>17</w:t>
+      </w:r>
+      <w:r>
+        <w:t>-05-</w:t>
+      </w:r>
+      <w:r>
+        <w:t>0</w:t>
+      </w:r>
+      <w:r>
+        <w:t>7</w:t>
+      </w:r>
+      <w:r>
         <w:t>’);</w:t>
       </w:r>
     </w:p>
     <w:p>
       <w:r>
-        <w:t>insert into attended_by values(‘1044’,’101’,’25-08-16’);</w:t>
+        <w:t>insert into attended_by values(‘104</w:t>
+      </w:r>
+      <w:r>
+        <w:t>4</w:t>
+      </w:r>
+      <w:r>
+        <w:t>’,’10</w:t>
+      </w:r>
+      <w:r>
+        <w:t>9</w:t>
+      </w:r>
+      <w:r>
+        <w:t>’,</w:t>
+      </w:r>
+      <w:r>
+        <w:t xml:space="preserve"> </w:t>
+      </w:r>
+      <w:r>
+        <w:t>’101’,</w:t>
+      </w:r>
+      <w:r>
+        <w:t>’</w:t>
+      </w:r>
+      <w:r>
+        <w:t>16</w:t>
+      </w:r>
+      <w:r>
+        <w:t>-08-</w:t>
+      </w:r>
+      <w:r>
+        <w:t>25</w:t>
+      </w:r>
+      <w:r>
+        <w:t>’);</w:t>
+      </w:r>
+    </w:p>
+    <w:p>
+      <w:r>
+        <w:t>insert into attended_by values(‘10</w:t>
+      </w:r>
+      <w:r>
+        <w:t>55</w:t>
+      </w:r>
+      <w:r>
+        <w:t>’,’1</w:t>
+      </w:r>
+      <w:r>
+        <w:t>10</w:t>
+      </w:r>
+      <w:r>
+        <w:t>’,</w:t>
+      </w:r>
+      <w:r>
+        <w:t xml:space="preserve"> </w:t>
+      </w:r>
+      <w:r>
+        <w:t>’111’,</w:t>
+      </w:r>
+      <w:r>
+        <w:t>’16-08-25’);</w:t>
+      </w:r>
+    </w:p>
+    <w:p>
+      <w:r>
+        <w:t>insert into attended_by values(‘10</w:t>
+      </w:r>
+      <w:r>
+        <w:t>66</w:t>
+      </w:r>
+      <w:r>
+        <w:t>’,’1</w:t>
+      </w:r>
+      <w:r>
+        <w:t>08</w:t>
+      </w:r>
+      <w:r>
+        <w:t>’,</w:t>
+      </w:r>
+      <w:r>
+        <w:t xml:space="preserve"> </w:t>
+      </w:r>
+      <w:r>
+        <w:t>’111’,</w:t>
+      </w:r>
+      <w:r>
+        <w:t>’16-08-</w:t>
+      </w:r>
+      <w:r>
+        <w:t>31</w:t>
+      </w:r>
+      <w:r>
+        <w:t>’);</w:t>
       </w:r>
     </w:p>
     <w:p/>
@@ -8674,8 +9018,74 @@
         </w:rPr>
         <w:t>Modify medical report and bill generation tables to include rates for rooms, doctors etc</w:t>
       </w:r>
-      <w:bookmarkStart w:id="3" w:name="_GoBack"/>
-      <w:bookmarkEnd w:id="3"/>
+    </w:p>
+    <w:p>
+      <w:pPr>
+        <w:rPr>
+          <w:b/>
+          <w:bCs/>
+        </w:rPr>
+      </w:pPr>
+      <w:r>
+        <w:rPr>
+          <w:b/>
+          <w:bCs/>
+        </w:rPr>
+        <w:t>Make attended_by details available by button click in patients.php</w:t>
+      </w:r>
+    </w:p>
+    <w:p>
+      <w:pPr>
+        <w:rPr>
+          <w:b/>
+          <w:bCs/>
+        </w:rPr>
+      </w:pPr>
+      <w:r>
+        <w:rPr>
+          <w:b/>
+          <w:bCs/>
+        </w:rPr>
+        <w:t>Added admin and user type accounts, based on which view and modify modes will be unlocked</w:t>
+      </w:r>
+    </w:p>
+    <w:p>
+      <w:pPr>
+        <w:rPr>
+          <w:b/>
+          <w:bCs/>
+        </w:rPr>
+      </w:pPr>
+      <w:r>
+        <w:rPr>
+          <w:b/>
+          <w:bCs/>
+        </w:rPr>
+        <w:t>Changed home.html to home.php</w:t>
+      </w:r>
+    </w:p>
+    <w:p>
+      <w:pPr>
+        <w:rPr>
+          <w:b/>
+          <w:bCs/>
+        </w:rPr>
+      </w:pPr>
+    </w:p>
+    <w:p>
+      <w:pPr>
+        <w:rPr>
+          <w:b/>
+          <w:bCs/>
+        </w:rPr>
+      </w:pPr>
+      <w:r>
+        <w:rPr>
+          <w:b/>
+          <w:bCs/>
+        </w:rPr>
+        <w:t>Fix the back button bug in patients.php and employee.php</w:t>
+      </w:r>
     </w:p>
     <w:sectPr>
       <w:pgSz w:w="11906" w:h="16838"/>
@@ -8702,7 +9112,7 @@
       </w:pPr>
     </w:pPrDefault>
   </w:docDefaults>
-  <w:latentStyles w:defLockedState="0" w:defUIPriority="99" w:defSemiHidden="0" w:defUnhideWhenUsed="0" w:defQFormat="0" w:count="377">
+  <w:latentStyles w:defLockedState="0" w:defUIPriority="99" w:defSemiHidden="0" w:defUnhideWhenUsed="0" w:defQFormat="0" w:count="376">
     <w:lsdException w:name="Normal" w:uiPriority="0" w:qFormat="1"/>
     <w:lsdException w:name="heading 1" w:uiPriority="9" w:qFormat="1"/>
     <w:lsdException w:name="heading 2" w:uiPriority="9" w:unhideWhenUsed="1" w:qFormat="1"/>
@@ -9075,7 +9485,6 @@
     <w:lsdException w:name="Hashtag" w:semiHidden="1" w:unhideWhenUsed="1"/>
     <w:lsdException w:name="Unresolved Mention" w:semiHidden="1" w:unhideWhenUsed="1"/>
     <w:lsdException w:name="Smart Link" w:semiHidden="1" w:unhideWhenUsed="1"/>
-    <w:lsdException w:name="Smart Link Error" w:semiHidden="1" w:unhideWhenUsed="1"/>
   </w:latentStyles>
   <w:style w:type="paragraph" w:default="1" w:styleId="Normal">
     <w:name w:val="Normal"/>

</xml_diff>